<commit_message>
Updated the submission with the review of mentors
</commit_message>
<xml_diff>
--- a/T331200 - Ultralight systematic literature review.docx
+++ b/T331200 - Ultralight systematic literature review.docx
@@ -130,27 +130,7 @@
             <w:sz w:val="20"/>
             <w:szCs w:val="20"/>
           </w:rPr>
-          <w:t>Wiki</w:t>
-        </w:r>
-        <w:r>
-          <w:rPr>
-            <w:rStyle w:val="Hyperlink"/>
-            <w:rFonts w:ascii="Segoe UI" w:hAnsi="Segoe UI" w:cs="Segoe UI"/>
-            <w:color w:val="136CB2"/>
-            <w:sz w:val="20"/>
-            <w:szCs w:val="20"/>
-          </w:rPr>
-          <w:t>p</w:t>
-        </w:r>
-        <w:r>
-          <w:rPr>
-            <w:rStyle w:val="Hyperlink"/>
-            <w:rFonts w:ascii="Segoe UI" w:hAnsi="Segoe UI" w:cs="Segoe UI"/>
-            <w:color w:val="136CB2"/>
-            <w:sz w:val="20"/>
-            <w:szCs w:val="20"/>
-          </w:rPr>
-          <w:t>edia Diversity Observatory</w:t>
+          <w:t>Wikipedia Diversity Observatory</w:t>
         </w:r>
       </w:hyperlink>
       <w:r>
@@ -350,6 +330,79 @@
         <w:t xml:space="preserve"> linking and observe and measure its impact on the translation imbalances.</w:t>
       </w:r>
     </w:p>
+    <w:p>
+      <w:pPr>
+        <w:rPr>
+          <w:rFonts w:ascii="Segoe UI" w:hAnsi="Segoe UI" w:cs="Segoe UI"/>
+          <w:color w:val="000000"/>
+          <w:sz w:val="20"/>
+          <w:szCs w:val="20"/>
+          <w:shd w:val="clear" w:color="auto" w:fill="FFFFFF"/>
+        </w:rPr>
+      </w:pPr>
+      <w:r>
+        <w:rPr>
+          <w:rFonts w:ascii="Segoe UI" w:hAnsi="Segoe UI" w:cs="Segoe UI"/>
+          <w:color w:val="000000"/>
+          <w:sz w:val="20"/>
+          <w:szCs w:val="20"/>
+          <w:shd w:val="clear" w:color="auto" w:fill="FFFFFF"/>
+        </w:rPr>
+        <w:t xml:space="preserve">I think the paper's relevance to research into translation imbalances is significant. The problem of translation imbalances affects the creation of cross-lingual links, which is essential in </w:t>
+      </w:r>
+      <w:proofErr w:type="spellStart"/>
+      <w:r>
+        <w:rPr>
+          <w:rFonts w:ascii="Segoe UI" w:hAnsi="Segoe UI" w:cs="Segoe UI"/>
+          <w:color w:val="000000"/>
+          <w:sz w:val="20"/>
+          <w:szCs w:val="20"/>
+          <w:shd w:val="clear" w:color="auto" w:fill="FFFFFF"/>
+        </w:rPr>
+        <w:t>globalising</w:t>
+      </w:r>
+      <w:proofErr w:type="spellEnd"/>
+      <w:r>
+        <w:rPr>
+          <w:rFonts w:ascii="Segoe UI" w:hAnsi="Segoe UI" w:cs="Segoe UI"/>
+          <w:color w:val="000000"/>
+          <w:sz w:val="20"/>
+          <w:szCs w:val="20"/>
+          <w:shd w:val="clear" w:color="auto" w:fill="FFFFFF"/>
+        </w:rPr>
+        <w:t xml:space="preserve"> knowledge sharing and improving information retrieval and machine translation. The paper identifies the challenges posed by translation imbalances and proposes possible solutions to the problem, such as </w:t>
+      </w:r>
+      <w:r>
+        <w:rPr>
+          <w:rFonts w:ascii="Segoe UI" w:hAnsi="Segoe UI" w:cs="Segoe UI"/>
+          <w:color w:val="000000"/>
+          <w:sz w:val="20"/>
+          <w:szCs w:val="20"/>
+          <w:shd w:val="clear" w:color="auto" w:fill="FFFFFF"/>
+        </w:rPr>
+        <w:lastRenderedPageBreak/>
+        <w:t>finding language-independent features for mining cross-lingual knowledge links.</w:t>
+      </w:r>
+      <w:r>
+        <w:rPr>
+          <w:rFonts w:ascii="Segoe UI" w:hAnsi="Segoe UI" w:cs="Segoe UI"/>
+          <w:color w:val="000000"/>
+          <w:sz w:val="20"/>
+          <w:szCs w:val="20"/>
+        </w:rPr>
+        <w:br/>
+      </w:r>
+      <w:r>
+        <w:rPr>
+          <w:rFonts w:ascii="Segoe UI" w:hAnsi="Segoe UI" w:cs="Segoe UI"/>
+          <w:color w:val="000000"/>
+          <w:sz w:val="20"/>
+          <w:szCs w:val="20"/>
+          <w:shd w:val="clear" w:color="auto" w:fill="FFFFFF"/>
+        </w:rPr>
+        <w:t>Overall, the paper highlights the need to address translation imbalances in cross-lingual knowledge linking, which is crucial in improving multilingual access to information and promoting knowledge sharing across languages.</w:t>
+      </w:r>
+    </w:p>
     <w:p/>
     <w:p>
       <w:pPr>
@@ -370,11 +423,19 @@
           <w:sz w:val="36"/>
           <w:szCs w:val="36"/>
         </w:rPr>
-        <w:lastRenderedPageBreak/>
         <w:t>Why the World Reads Wikipedia: Beyond English Speakers</w:t>
       </w:r>
     </w:p>
     <w:p>
+      <w:pPr>
+        <w:rPr>
+          <w:rFonts w:ascii="Segoe UI" w:hAnsi="Segoe UI" w:cs="Segoe UI"/>
+          <w:color w:val="000000"/>
+          <w:sz w:val="20"/>
+          <w:szCs w:val="20"/>
+          <w:shd w:val="clear" w:color="auto" w:fill="FFFFFF"/>
+        </w:rPr>
+      </w:pPr>
       <w:r>
         <w:rPr>
           <w:rFonts w:ascii="Segoe UI" w:hAnsi="Segoe UI" w:cs="Segoe UI"/>
@@ -476,6 +537,50 @@
           <w:shd w:val="clear" w:color="auto" w:fill="FFFFFF"/>
         </w:rPr>
         <w:t>Wikipedia is a primary multilingual knowledge source, read by millions of people worldwide daily. However, little is known about why users read different language editions. In a comparative study, a large-scale survey of Wikipedia readers across 14 language editions was combined with a log-based analysis of user activity. The study proceeds in three steps, analyzing survey results, matching responses to server logs, and characterizing behavioral patterns. The study found commonalities and differences among Wikipedia languages, distinctive patterns marking certain use cases, and certain use cases more common in countries with specific socio-economic characteristics. These findings advance understanding of reader motivations and behaviors across Wikipedia languages and have implications for Wikipedia editors and developers of Wikipedia and other Web technologies. The above paper can be used to analyze the cross lingual usage patterns and how are they used.</w:t>
+      </w:r>
+    </w:p>
+    <w:p>
+      <w:pPr>
+        <w:rPr>
+          <w:rFonts w:ascii="Segoe UI" w:hAnsi="Segoe UI" w:cs="Segoe UI"/>
+          <w:color w:val="000000"/>
+          <w:sz w:val="20"/>
+          <w:szCs w:val="20"/>
+          <w:shd w:val="clear" w:color="auto" w:fill="FFFFFF"/>
+        </w:rPr>
+      </w:pPr>
+      <w:r>
+        <w:rPr>
+          <w:rFonts w:ascii="Segoe UI" w:hAnsi="Segoe UI" w:cs="Segoe UI"/>
+          <w:color w:val="000000"/>
+          <w:sz w:val="20"/>
+          <w:szCs w:val="20"/>
+          <w:shd w:val="clear" w:color="auto" w:fill="FFFFFF"/>
+        </w:rPr>
+        <w:t> In the task </w:t>
+      </w:r>
+      <w:hyperlink r:id="rId8" w:tgtFrame="_blank" w:history="1">
+        <w:r>
+          <w:rPr>
+            <w:rStyle w:val="Hyperlink"/>
+            <w:rFonts w:ascii="Segoe UI" w:hAnsi="Segoe UI" w:cs="Segoe UI"/>
+            <w:color w:val="136CB2"/>
+            <w:sz w:val="20"/>
+            <w:szCs w:val="20"/>
+            <w:shd w:val="clear" w:color="auto" w:fill="FFFFFF"/>
+          </w:rPr>
+          <w:t>#T331207</w:t>
+        </w:r>
+      </w:hyperlink>
+      <w:r>
+        <w:rPr>
+          <w:rFonts w:ascii="Segoe UI" w:hAnsi="Segoe UI" w:cs="Segoe UI"/>
+          <w:color w:val="000000"/>
+          <w:sz w:val="20"/>
+          <w:szCs w:val="20"/>
+          <w:shd w:val="clear" w:color="auto" w:fill="FFFFFF"/>
+        </w:rPr>
+        <w:t> there were a lot surveys in which my fellow contributors asked about the motivation of translation. I think the motivation to read and the motivation to translate are quite closely related (though this is only a hypothesis as of now). As if the motivation to read some specific type or genre of articles is high the motivation to translate them to other languages will also be higher. This paper gives a really good insight into the motivation of people to read a wiki article which I think can be extrapolated to the motivation of translators to translate the article.</w:t>
       </w:r>
     </w:p>
     <w:sectPr>

</xml_diff>